<commit_message>
made the logic of the proof bulletproof
</commit_message>
<xml_diff>
--- a/Invertierbarkeit.docx
+++ b/Invertierbarkeit.docx
@@ -1116,14 +1116,2153 @@
               </m:r>
             </m:sup>
           </m:sSup>
+        </m:oMath>
+      </m:oMathPara>
+    </w:p>
+    <w:p>
+      <w:pPr>
+        <w:rPr>
+          <w:rFonts w:eastAsiaTheme="minorEastAsia"/>
+        </w:rPr>
+      </w:pPr>
+      <m:oMathPara>
+        <m:oMath>
           <m:r>
             <w:rPr>
               <w:rFonts w:ascii="Cambria Math" w:eastAsiaTheme="minorEastAsia" w:hAnsi="Cambria Math"/>
             </w:rPr>
-            <m:t>≠0→Matrix ist nicht singulär</m:t>
+            <m:t>=</m:t>
+          </m:r>
+          <m:sSub>
+            <m:sSubPr>
+              <m:ctrlPr>
+                <w:rPr>
+                  <w:rFonts w:ascii="Cambria Math" w:eastAsiaTheme="minorEastAsia" w:hAnsi="Cambria Math"/>
+                  <w:i/>
+                </w:rPr>
+              </m:ctrlPr>
+            </m:sSubPr>
+            <m:e>
+              <m:r>
+                <w:rPr>
+                  <w:rFonts w:ascii="Cambria Math" w:eastAsiaTheme="minorEastAsia" w:hAnsi="Cambria Math"/>
+                </w:rPr>
+                <m:t>m</m:t>
+              </m:r>
+            </m:e>
+            <m:sub>
+              <m:r>
+                <w:rPr>
+                  <w:rFonts w:ascii="Cambria Math" w:eastAsiaTheme="minorEastAsia" w:hAnsi="Cambria Math"/>
+                </w:rPr>
+                <m:t>1</m:t>
+              </m:r>
+            </m:sub>
+          </m:sSub>
+          <m:sSub>
+            <m:sSubPr>
+              <m:ctrlPr>
+                <w:rPr>
+                  <w:rFonts w:ascii="Cambria Math" w:eastAsiaTheme="minorEastAsia" w:hAnsi="Cambria Math"/>
+                  <w:i/>
+                </w:rPr>
+              </m:ctrlPr>
+            </m:sSubPr>
+            <m:e>
+              <m:r>
+                <w:rPr>
+                  <w:rFonts w:ascii="Cambria Math" w:eastAsiaTheme="minorEastAsia" w:hAnsi="Cambria Math"/>
+                </w:rPr>
+                <m:t>m</m:t>
+              </m:r>
+            </m:e>
+            <m:sub>
+              <m:r>
+                <w:rPr>
+                  <w:rFonts w:ascii="Cambria Math" w:eastAsiaTheme="minorEastAsia" w:hAnsi="Cambria Math"/>
+                </w:rPr>
+                <m:t>2</m:t>
+              </m:r>
+            </m:sub>
+          </m:sSub>
+          <m:sSubSup>
+            <m:sSubSupPr>
+              <m:ctrlPr>
+                <w:rPr>
+                  <w:rFonts w:ascii="Cambria Math" w:eastAsiaTheme="minorEastAsia" w:hAnsi="Cambria Math"/>
+                  <w:i/>
+                </w:rPr>
+              </m:ctrlPr>
+            </m:sSubSupPr>
+            <m:e>
+              <m:r>
+                <w:rPr>
+                  <w:rFonts w:ascii="Cambria Math" w:eastAsiaTheme="minorEastAsia" w:hAnsi="Cambria Math"/>
+                </w:rPr>
+                <m:t>l</m:t>
+              </m:r>
+            </m:e>
+            <m:sub>
+              <m:r>
+                <w:rPr>
+                  <w:rFonts w:ascii="Cambria Math" w:eastAsiaTheme="minorEastAsia" w:hAnsi="Cambria Math"/>
+                </w:rPr>
+                <m:t>1</m:t>
+              </m:r>
+            </m:sub>
+            <m:sup>
+              <m:r>
+                <w:rPr>
+                  <w:rFonts w:ascii="Cambria Math" w:eastAsiaTheme="minorEastAsia" w:hAnsi="Cambria Math"/>
+                </w:rPr>
+                <m:t xml:space="preserve"> 2</m:t>
+              </m:r>
+            </m:sup>
+          </m:sSubSup>
+          <m:sSubSup>
+            <m:sSubSupPr>
+              <m:ctrlPr>
+                <w:rPr>
+                  <w:rFonts w:ascii="Cambria Math" w:eastAsiaTheme="minorEastAsia" w:hAnsi="Cambria Math"/>
+                  <w:i/>
+                </w:rPr>
+              </m:ctrlPr>
+            </m:sSubSupPr>
+            <m:e>
+              <m:r>
+                <w:rPr>
+                  <w:rFonts w:ascii="Cambria Math" w:eastAsiaTheme="minorEastAsia" w:hAnsi="Cambria Math"/>
+                </w:rPr>
+                <m:t>l</m:t>
+              </m:r>
+            </m:e>
+            <m:sub>
+              <m:r>
+                <w:rPr>
+                  <w:rFonts w:ascii="Cambria Math" w:eastAsiaTheme="minorEastAsia" w:hAnsi="Cambria Math"/>
+                </w:rPr>
+                <m:t>2</m:t>
+              </m:r>
+            </m:sub>
+            <m:sup>
+              <m:r>
+                <w:rPr>
+                  <w:rFonts w:ascii="Cambria Math" w:eastAsiaTheme="minorEastAsia" w:hAnsi="Cambria Math"/>
+                </w:rPr>
+                <m:t xml:space="preserve"> 2</m:t>
+              </m:r>
+            </m:sup>
+          </m:sSubSup>
+          <m:r>
+            <w:rPr>
+              <w:rFonts w:ascii="Cambria Math" w:eastAsiaTheme="minorEastAsia" w:hAnsi="Cambria Math"/>
+            </w:rPr>
+            <m:t>+</m:t>
+          </m:r>
+          <m:sSubSup>
+            <m:sSubSupPr>
+              <m:ctrlPr>
+                <w:rPr>
+                  <w:rFonts w:ascii="Cambria Math" w:eastAsiaTheme="minorEastAsia" w:hAnsi="Cambria Math"/>
+                  <w:i/>
+                </w:rPr>
+              </m:ctrlPr>
+            </m:sSubSupPr>
+            <m:e>
+              <m:r>
+                <w:rPr>
+                  <w:rFonts w:ascii="Cambria Math" w:eastAsiaTheme="minorEastAsia" w:hAnsi="Cambria Math"/>
+                </w:rPr>
+                <m:t>m</m:t>
+              </m:r>
+            </m:e>
+            <m:sub>
+              <m:r>
+                <w:rPr>
+                  <w:rFonts w:ascii="Cambria Math" w:eastAsiaTheme="minorEastAsia" w:hAnsi="Cambria Math"/>
+                </w:rPr>
+                <m:t>2</m:t>
+              </m:r>
+            </m:sub>
+            <m:sup>
+              <m:r>
+                <w:rPr>
+                  <w:rFonts w:ascii="Cambria Math" w:eastAsiaTheme="minorEastAsia" w:hAnsi="Cambria Math"/>
+                </w:rPr>
+                <m:t xml:space="preserve"> 2</m:t>
+              </m:r>
+            </m:sup>
+          </m:sSubSup>
+          <m:sSubSup>
+            <m:sSubSupPr>
+              <m:ctrlPr>
+                <w:rPr>
+                  <w:rFonts w:ascii="Cambria Math" w:eastAsiaTheme="minorEastAsia" w:hAnsi="Cambria Math"/>
+                  <w:i/>
+                </w:rPr>
+              </m:ctrlPr>
+            </m:sSubSupPr>
+            <m:e>
+              <m:r>
+                <w:rPr>
+                  <w:rFonts w:ascii="Cambria Math" w:eastAsiaTheme="minorEastAsia" w:hAnsi="Cambria Math"/>
+                </w:rPr>
+                <m:t>l</m:t>
+              </m:r>
+            </m:e>
+            <m:sub>
+              <m:r>
+                <w:rPr>
+                  <w:rFonts w:ascii="Cambria Math" w:eastAsiaTheme="minorEastAsia" w:hAnsi="Cambria Math"/>
+                </w:rPr>
+                <m:t>1</m:t>
+              </m:r>
+            </m:sub>
+            <m:sup>
+              <m:r>
+                <w:rPr>
+                  <w:rFonts w:ascii="Cambria Math" w:eastAsiaTheme="minorEastAsia" w:hAnsi="Cambria Math"/>
+                </w:rPr>
+                <m:t xml:space="preserve"> 2</m:t>
+              </m:r>
+            </m:sup>
+          </m:sSubSup>
+          <m:sSubSup>
+            <m:sSubSupPr>
+              <m:ctrlPr>
+                <w:rPr>
+                  <w:rFonts w:ascii="Cambria Math" w:eastAsiaTheme="minorEastAsia" w:hAnsi="Cambria Math"/>
+                  <w:i/>
+                </w:rPr>
+              </m:ctrlPr>
+            </m:sSubSupPr>
+            <m:e>
+              <m:r>
+                <w:rPr>
+                  <w:rFonts w:ascii="Cambria Math" w:eastAsiaTheme="minorEastAsia" w:hAnsi="Cambria Math"/>
+                </w:rPr>
+                <m:t>l</m:t>
+              </m:r>
+            </m:e>
+            <m:sub>
+              <m:r>
+                <w:rPr>
+                  <w:rFonts w:ascii="Cambria Math" w:eastAsiaTheme="minorEastAsia" w:hAnsi="Cambria Math"/>
+                </w:rPr>
+                <m:t>2</m:t>
+              </m:r>
+            </m:sub>
+            <m:sup>
+              <m:r>
+                <w:rPr>
+                  <w:rFonts w:ascii="Cambria Math" w:eastAsiaTheme="minorEastAsia" w:hAnsi="Cambria Math"/>
+                </w:rPr>
+                <m:t xml:space="preserve"> 2</m:t>
+              </m:r>
+            </m:sup>
+          </m:sSubSup>
+          <m:r>
+            <w:rPr>
+              <w:rFonts w:ascii="Cambria Math" w:eastAsiaTheme="minorEastAsia" w:hAnsi="Cambria Math"/>
+            </w:rPr>
+            <m:t>-</m:t>
+          </m:r>
+          <m:sSubSup>
+            <m:sSubSupPr>
+              <m:ctrlPr>
+                <w:rPr>
+                  <w:rFonts w:ascii="Cambria Math" w:eastAsiaTheme="minorEastAsia" w:hAnsi="Cambria Math"/>
+                  <w:i/>
+                </w:rPr>
+              </m:ctrlPr>
+            </m:sSubSupPr>
+            <m:e>
+              <m:r>
+                <w:rPr>
+                  <w:rFonts w:ascii="Cambria Math" w:eastAsiaTheme="minorEastAsia" w:hAnsi="Cambria Math"/>
+                </w:rPr>
+                <m:t>m</m:t>
+              </m:r>
+            </m:e>
+            <m:sub>
+              <m:r>
+                <w:rPr>
+                  <w:rFonts w:ascii="Cambria Math" w:eastAsiaTheme="minorEastAsia" w:hAnsi="Cambria Math"/>
+                </w:rPr>
+                <m:t>2</m:t>
+              </m:r>
+            </m:sub>
+            <m:sup>
+              <m:r>
+                <w:rPr>
+                  <w:rFonts w:ascii="Cambria Math" w:eastAsiaTheme="minorEastAsia" w:hAnsi="Cambria Math"/>
+                </w:rPr>
+                <m:t xml:space="preserve"> 2</m:t>
+              </m:r>
+            </m:sup>
+          </m:sSubSup>
+          <m:sSubSup>
+            <m:sSubSupPr>
+              <m:ctrlPr>
+                <w:rPr>
+                  <w:rFonts w:ascii="Cambria Math" w:eastAsiaTheme="minorEastAsia" w:hAnsi="Cambria Math"/>
+                  <w:i/>
+                </w:rPr>
+              </m:ctrlPr>
+            </m:sSubSupPr>
+            <m:e>
+              <m:r>
+                <w:rPr>
+                  <w:rFonts w:ascii="Cambria Math" w:eastAsiaTheme="minorEastAsia" w:hAnsi="Cambria Math"/>
+                </w:rPr>
+                <m:t>l</m:t>
+              </m:r>
+            </m:e>
+            <m:sub>
+              <m:r>
+                <w:rPr>
+                  <w:rFonts w:ascii="Cambria Math" w:eastAsiaTheme="minorEastAsia" w:hAnsi="Cambria Math"/>
+                </w:rPr>
+                <m:t>1</m:t>
+              </m:r>
+            </m:sub>
+            <m:sup>
+              <m:r>
+                <w:rPr>
+                  <w:rFonts w:ascii="Cambria Math" w:eastAsiaTheme="minorEastAsia" w:hAnsi="Cambria Math"/>
+                </w:rPr>
+                <m:t xml:space="preserve"> 2</m:t>
+              </m:r>
+            </m:sup>
+          </m:sSubSup>
+          <m:sSubSup>
+            <m:sSubSupPr>
+              <m:ctrlPr>
+                <w:rPr>
+                  <w:rFonts w:ascii="Cambria Math" w:eastAsiaTheme="minorEastAsia" w:hAnsi="Cambria Math"/>
+                </w:rPr>
+              </m:ctrlPr>
+            </m:sSubSupPr>
+            <m:e>
+              <m:r>
+                <w:rPr>
+                  <w:rFonts w:ascii="Cambria Math" w:eastAsiaTheme="minorEastAsia" w:hAnsi="Cambria Math"/>
+                </w:rPr>
+                <m:t>l</m:t>
+              </m:r>
+              <m:ctrlPr>
+                <w:rPr>
+                  <w:rFonts w:ascii="Cambria Math" w:eastAsiaTheme="minorEastAsia" w:hAnsi="Cambria Math"/>
+                  <w:i/>
+                </w:rPr>
+              </m:ctrlPr>
+            </m:e>
+            <m:sub>
+              <m:r>
+                <w:rPr>
+                  <w:rFonts w:ascii="Cambria Math" w:eastAsiaTheme="minorEastAsia" w:hAnsi="Cambria Math"/>
+                </w:rPr>
+                <m:t>2</m:t>
+              </m:r>
+              <m:ctrlPr>
+                <w:rPr>
+                  <w:rFonts w:ascii="Cambria Math" w:eastAsiaTheme="minorEastAsia" w:hAnsi="Cambria Math"/>
+                  <w:i/>
+                </w:rPr>
+              </m:ctrlPr>
+            </m:sub>
+            <m:sup>
+              <m:r>
+                <m:rPr>
+                  <m:sty m:val="p"/>
+                </m:rPr>
+                <w:rPr>
+                  <w:rFonts w:ascii="Cambria Math" w:eastAsiaTheme="minorEastAsia" w:hAnsi="Cambria Math"/>
+                </w:rPr>
+                <m:t xml:space="preserve"> 2</m:t>
+              </m:r>
+            </m:sup>
+          </m:sSubSup>
+          <m:func>
+            <m:funcPr>
+              <m:ctrlPr>
+                <w:rPr>
+                  <w:rFonts w:ascii="Cambria Math" w:eastAsiaTheme="minorEastAsia" w:hAnsi="Cambria Math"/>
+                </w:rPr>
+              </m:ctrlPr>
+            </m:funcPr>
+            <m:fName>
+              <m:sSup>
+                <m:sSupPr>
+                  <m:ctrlPr>
+                    <w:rPr>
+                      <w:rFonts w:ascii="Cambria Math" w:eastAsiaTheme="minorEastAsia" w:hAnsi="Cambria Math"/>
+                    </w:rPr>
+                  </m:ctrlPr>
+                </m:sSupPr>
+                <m:e>
+                  <m:r>
+                    <m:rPr>
+                      <m:sty m:val="p"/>
+                    </m:rPr>
+                    <w:rPr>
+                      <w:rFonts w:ascii="Cambria Math" w:eastAsiaTheme="minorEastAsia" w:hAnsi="Cambria Math"/>
+                    </w:rPr>
+                    <m:t>cos</m:t>
+                  </m:r>
+                </m:e>
+                <m:sup>
+                  <m:r>
+                    <m:rPr>
+                      <m:sty m:val="p"/>
+                    </m:rPr>
+                    <w:rPr>
+                      <w:rFonts w:ascii="Cambria Math" w:eastAsiaTheme="minorEastAsia" w:hAnsi="Cambria Math"/>
+                    </w:rPr>
+                    <m:t>2</m:t>
+                  </m:r>
+                </m:sup>
+              </m:sSup>
+              <m:ctrlPr>
+                <w:rPr>
+                  <w:rFonts w:ascii="Cambria Math" w:eastAsiaTheme="minorEastAsia" w:hAnsi="Cambria Math"/>
+                  <w:i/>
+                </w:rPr>
+              </m:ctrlPr>
+            </m:fName>
+            <m:e>
+              <m:d>
+                <m:dPr>
+                  <m:ctrlPr>
+                    <w:rPr>
+                      <w:rFonts w:ascii="Cambria Math" w:eastAsiaTheme="minorEastAsia" w:hAnsi="Cambria Math"/>
+                      <w:i/>
+                    </w:rPr>
+                  </m:ctrlPr>
+                </m:dPr>
+                <m:e>
+                  <m:sSub>
+                    <m:sSubPr>
+                      <m:ctrlPr>
+                        <w:rPr>
+                          <w:rFonts w:ascii="Cambria Math" w:eastAsiaTheme="minorEastAsia" w:hAnsi="Cambria Math"/>
+                          <w:i/>
+                        </w:rPr>
+                      </m:ctrlPr>
+                    </m:sSubPr>
+                    <m:e>
+                      <m:r>
+                        <w:rPr>
+                          <w:rFonts w:ascii="Cambria Math" w:eastAsiaTheme="minorEastAsia" w:hAnsi="Cambria Math"/>
+                        </w:rPr>
+                        <m:t>φ</m:t>
+                      </m:r>
+                    </m:e>
+                    <m:sub>
+                      <m:r>
+                        <w:rPr>
+                          <w:rFonts w:ascii="Cambria Math" w:eastAsiaTheme="minorEastAsia" w:hAnsi="Cambria Math"/>
+                        </w:rPr>
+                        <m:t>1</m:t>
+                      </m:r>
+                    </m:sub>
+                  </m:sSub>
+                  <m:r>
+                    <w:rPr>
+                      <w:rFonts w:ascii="Cambria Math" w:eastAsiaTheme="minorEastAsia" w:hAnsi="Cambria Math"/>
+                    </w:rPr>
+                    <m:t>-</m:t>
+                  </m:r>
+                  <m:sSub>
+                    <m:sSubPr>
+                      <m:ctrlPr>
+                        <w:rPr>
+                          <w:rFonts w:ascii="Cambria Math" w:eastAsiaTheme="minorEastAsia" w:hAnsi="Cambria Math"/>
+                          <w:i/>
+                        </w:rPr>
+                      </m:ctrlPr>
+                    </m:sSubPr>
+                    <m:e>
+                      <m:r>
+                        <w:rPr>
+                          <w:rFonts w:ascii="Cambria Math" w:eastAsiaTheme="minorEastAsia" w:hAnsi="Cambria Math"/>
+                        </w:rPr>
+                        <m:t>φ</m:t>
+                      </m:r>
+                    </m:e>
+                    <m:sub>
+                      <m:r>
+                        <w:rPr>
+                          <w:rFonts w:ascii="Cambria Math" w:eastAsiaTheme="minorEastAsia" w:hAnsi="Cambria Math"/>
+                        </w:rPr>
+                        <m:t>2</m:t>
+                      </m:r>
+                    </m:sub>
+                  </m:sSub>
+                </m:e>
+              </m:d>
+              <m:ctrlPr>
+                <w:rPr>
+                  <w:rFonts w:ascii="Cambria Math" w:eastAsiaTheme="minorEastAsia" w:hAnsi="Cambria Math"/>
+                  <w:i/>
+                </w:rPr>
+              </m:ctrlPr>
+            </m:e>
+          </m:func>
+        </m:oMath>
+      </m:oMathPara>
+    </w:p>
+    <w:p>
+      <w:pPr>
+        <w:rPr>
+          <w:rFonts w:eastAsiaTheme="minorEastAsia"/>
+        </w:rPr>
+      </w:pPr>
+      <m:oMathPara>
+        <m:oMath>
+          <m:r>
+            <w:rPr>
+              <w:rFonts w:ascii="Cambria Math" w:eastAsiaTheme="minorEastAsia" w:hAnsi="Cambria Math"/>
+            </w:rPr>
+            <m:t>=</m:t>
+          </m:r>
+          <m:sSubSup>
+            <m:sSubSupPr>
+              <m:ctrlPr>
+                <w:rPr>
+                  <w:rFonts w:ascii="Cambria Math" w:eastAsiaTheme="minorEastAsia" w:hAnsi="Cambria Math"/>
+                  <w:i/>
+                </w:rPr>
+              </m:ctrlPr>
+            </m:sSubSupPr>
+            <m:e>
+              <m:r>
+                <w:rPr>
+                  <w:rFonts w:ascii="Cambria Math" w:eastAsiaTheme="minorEastAsia" w:hAnsi="Cambria Math"/>
+                </w:rPr>
+                <m:t>l</m:t>
+              </m:r>
+            </m:e>
+            <m:sub>
+              <m:r>
+                <w:rPr>
+                  <w:rFonts w:ascii="Cambria Math" w:eastAsiaTheme="minorEastAsia" w:hAnsi="Cambria Math"/>
+                </w:rPr>
+                <m:t>1</m:t>
+              </m:r>
+            </m:sub>
+            <m:sup>
+              <m:r>
+                <w:rPr>
+                  <w:rFonts w:ascii="Cambria Math" w:eastAsiaTheme="minorEastAsia" w:hAnsi="Cambria Math"/>
+                </w:rPr>
+                <m:t xml:space="preserve"> 2</m:t>
+              </m:r>
+            </m:sup>
+          </m:sSubSup>
+          <m:sSubSup>
+            <m:sSubSupPr>
+              <m:ctrlPr>
+                <w:rPr>
+                  <w:rFonts w:ascii="Cambria Math" w:eastAsiaTheme="minorEastAsia" w:hAnsi="Cambria Math"/>
+                  <w:i/>
+                </w:rPr>
+              </m:ctrlPr>
+            </m:sSubSupPr>
+            <m:e>
+              <m:r>
+                <w:rPr>
+                  <w:rFonts w:ascii="Cambria Math" w:eastAsiaTheme="minorEastAsia" w:hAnsi="Cambria Math"/>
+                </w:rPr>
+                <m:t>l</m:t>
+              </m:r>
+            </m:e>
+            <m:sub>
+              <m:r>
+                <w:rPr>
+                  <w:rFonts w:ascii="Cambria Math" w:eastAsiaTheme="minorEastAsia" w:hAnsi="Cambria Math"/>
+                </w:rPr>
+                <m:t>2</m:t>
+              </m:r>
+            </m:sub>
+            <m:sup>
+              <m:r>
+                <w:rPr>
+                  <w:rFonts w:ascii="Cambria Math" w:eastAsiaTheme="minorEastAsia" w:hAnsi="Cambria Math"/>
+                </w:rPr>
+                <m:t xml:space="preserve"> 2</m:t>
+              </m:r>
+            </m:sup>
+          </m:sSubSup>
+          <m:d>
+            <m:dPr>
+              <m:ctrlPr>
+                <w:rPr>
+                  <w:rFonts w:ascii="Cambria Math" w:eastAsiaTheme="minorEastAsia" w:hAnsi="Cambria Math"/>
+                  <w:i/>
+                </w:rPr>
+              </m:ctrlPr>
+            </m:dPr>
+            <m:e>
+              <m:sSub>
+                <m:sSubPr>
+                  <m:ctrlPr>
+                    <w:rPr>
+                      <w:rFonts w:ascii="Cambria Math" w:eastAsiaTheme="minorEastAsia" w:hAnsi="Cambria Math"/>
+                      <w:i/>
+                    </w:rPr>
+                  </m:ctrlPr>
+                </m:sSubPr>
+                <m:e>
+                  <m:r>
+                    <w:rPr>
+                      <w:rFonts w:ascii="Cambria Math" w:eastAsiaTheme="minorEastAsia" w:hAnsi="Cambria Math"/>
+                    </w:rPr>
+                    <m:t>m</m:t>
+                  </m:r>
+                </m:e>
+                <m:sub>
+                  <m:r>
+                    <w:rPr>
+                      <w:rFonts w:ascii="Cambria Math" w:eastAsiaTheme="minorEastAsia" w:hAnsi="Cambria Math"/>
+                    </w:rPr>
+                    <m:t>1</m:t>
+                  </m:r>
+                </m:sub>
+              </m:sSub>
+              <m:sSub>
+                <m:sSubPr>
+                  <m:ctrlPr>
+                    <w:rPr>
+                      <w:rFonts w:ascii="Cambria Math" w:eastAsiaTheme="minorEastAsia" w:hAnsi="Cambria Math"/>
+                      <w:i/>
+                    </w:rPr>
+                  </m:ctrlPr>
+                </m:sSubPr>
+                <m:e>
+                  <m:r>
+                    <w:rPr>
+                      <w:rFonts w:ascii="Cambria Math" w:eastAsiaTheme="minorEastAsia" w:hAnsi="Cambria Math"/>
+                    </w:rPr>
+                    <m:t>m</m:t>
+                  </m:r>
+                </m:e>
+                <m:sub>
+                  <m:r>
+                    <w:rPr>
+                      <w:rFonts w:ascii="Cambria Math" w:eastAsiaTheme="minorEastAsia" w:hAnsi="Cambria Math"/>
+                    </w:rPr>
+                    <m:t>2</m:t>
+                  </m:r>
+                </m:sub>
+              </m:sSub>
+              <m:r>
+                <w:rPr>
+                  <w:rFonts w:ascii="Cambria Math" w:eastAsiaTheme="minorEastAsia" w:hAnsi="Cambria Math"/>
+                </w:rPr>
+                <m:t>+</m:t>
+              </m:r>
+              <m:sSubSup>
+                <m:sSubSupPr>
+                  <m:ctrlPr>
+                    <w:rPr>
+                      <w:rFonts w:ascii="Cambria Math" w:eastAsiaTheme="minorEastAsia" w:hAnsi="Cambria Math"/>
+                      <w:i/>
+                    </w:rPr>
+                  </m:ctrlPr>
+                </m:sSubSupPr>
+                <m:e>
+                  <m:r>
+                    <w:rPr>
+                      <w:rFonts w:ascii="Cambria Math" w:eastAsiaTheme="minorEastAsia" w:hAnsi="Cambria Math"/>
+                    </w:rPr>
+                    <m:t>m</m:t>
+                  </m:r>
+                </m:e>
+                <m:sub>
+                  <m:r>
+                    <w:rPr>
+                      <w:rFonts w:ascii="Cambria Math" w:eastAsiaTheme="minorEastAsia" w:hAnsi="Cambria Math"/>
+                    </w:rPr>
+                    <m:t>2</m:t>
+                  </m:r>
+                </m:sub>
+                <m:sup>
+                  <m:r>
+                    <w:rPr>
+                      <w:rFonts w:ascii="Cambria Math" w:eastAsiaTheme="minorEastAsia" w:hAnsi="Cambria Math"/>
+                    </w:rPr>
+                    <m:t xml:space="preserve"> 2</m:t>
+                  </m:r>
+                </m:sup>
+              </m:sSubSup>
+              <m:r>
+                <w:rPr>
+                  <w:rFonts w:ascii="Cambria Math" w:eastAsiaTheme="minorEastAsia" w:hAnsi="Cambria Math"/>
+                </w:rPr>
+                <m:t>-</m:t>
+              </m:r>
+              <m:sSubSup>
+                <m:sSubSupPr>
+                  <m:ctrlPr>
+                    <w:rPr>
+                      <w:rFonts w:ascii="Cambria Math" w:eastAsiaTheme="minorEastAsia" w:hAnsi="Cambria Math"/>
+                      <w:i/>
+                    </w:rPr>
+                  </m:ctrlPr>
+                </m:sSubSupPr>
+                <m:e>
+                  <m:r>
+                    <w:rPr>
+                      <w:rFonts w:ascii="Cambria Math" w:eastAsiaTheme="minorEastAsia" w:hAnsi="Cambria Math"/>
+                    </w:rPr>
+                    <m:t>m</m:t>
+                  </m:r>
+                </m:e>
+                <m:sub>
+                  <m:r>
+                    <w:rPr>
+                      <w:rFonts w:ascii="Cambria Math" w:eastAsiaTheme="minorEastAsia" w:hAnsi="Cambria Math"/>
+                    </w:rPr>
+                    <m:t>2</m:t>
+                  </m:r>
+                </m:sub>
+                <m:sup>
+                  <m:r>
+                    <w:rPr>
+                      <w:rFonts w:ascii="Cambria Math" w:eastAsiaTheme="minorEastAsia" w:hAnsi="Cambria Math"/>
+                    </w:rPr>
+                    <m:t xml:space="preserve"> 2</m:t>
+                  </m:r>
+                </m:sup>
+              </m:sSubSup>
+              <m:func>
+                <m:funcPr>
+                  <m:ctrlPr>
+                    <w:rPr>
+                      <w:rFonts w:ascii="Cambria Math" w:eastAsiaTheme="minorEastAsia" w:hAnsi="Cambria Math"/>
+                      <w:i/>
+                    </w:rPr>
+                  </m:ctrlPr>
+                </m:funcPr>
+                <m:fName>
+                  <m:sSup>
+                    <m:sSupPr>
+                      <m:ctrlPr>
+                        <w:rPr>
+                          <w:rFonts w:ascii="Cambria Math" w:eastAsiaTheme="minorEastAsia" w:hAnsi="Cambria Math"/>
+                          <w:i/>
+                        </w:rPr>
+                      </m:ctrlPr>
+                    </m:sSupPr>
+                    <m:e>
+                      <m:r>
+                        <m:rPr>
+                          <m:sty m:val="p"/>
+                        </m:rPr>
+                        <w:rPr>
+                          <w:rFonts w:ascii="Cambria Math" w:eastAsiaTheme="minorEastAsia" w:hAnsi="Cambria Math"/>
+                        </w:rPr>
+                        <m:t>cos</m:t>
+                      </m:r>
+                      <m:ctrlPr>
+                        <w:rPr>
+                          <w:rFonts w:ascii="Cambria Math" w:eastAsiaTheme="minorEastAsia" w:hAnsi="Cambria Math"/>
+                        </w:rPr>
+                      </m:ctrlPr>
+                    </m:e>
+                    <m:sup>
+                      <m:r>
+                        <w:rPr>
+                          <w:rFonts w:ascii="Cambria Math" w:eastAsiaTheme="minorEastAsia" w:hAnsi="Cambria Math"/>
+                        </w:rPr>
+                        <m:t>2</m:t>
+                      </m:r>
+                      <m:ctrlPr>
+                        <w:rPr>
+                          <w:rFonts w:ascii="Cambria Math" w:eastAsiaTheme="minorEastAsia" w:hAnsi="Cambria Math"/>
+                        </w:rPr>
+                      </m:ctrlPr>
+                    </m:sup>
+                  </m:sSup>
+                </m:fName>
+                <m:e>
+                  <m:d>
+                    <m:dPr>
+                      <m:ctrlPr>
+                        <w:rPr>
+                          <w:rFonts w:ascii="Cambria Math" w:eastAsiaTheme="minorEastAsia" w:hAnsi="Cambria Math"/>
+                          <w:i/>
+                        </w:rPr>
+                      </m:ctrlPr>
+                    </m:dPr>
+                    <m:e>
+                      <m:sSub>
+                        <m:sSubPr>
+                          <m:ctrlPr>
+                            <w:rPr>
+                              <w:rFonts w:ascii="Cambria Math" w:eastAsiaTheme="minorEastAsia" w:hAnsi="Cambria Math"/>
+                              <w:i/>
+                            </w:rPr>
+                          </m:ctrlPr>
+                        </m:sSubPr>
+                        <m:e>
+                          <m:r>
+                            <w:rPr>
+                              <w:rFonts w:ascii="Cambria Math" w:eastAsiaTheme="minorEastAsia" w:hAnsi="Cambria Math"/>
+                            </w:rPr>
+                            <m:t>φ</m:t>
+                          </m:r>
+                        </m:e>
+                        <m:sub>
+                          <m:r>
+                            <w:rPr>
+                              <w:rFonts w:ascii="Cambria Math" w:eastAsiaTheme="minorEastAsia" w:hAnsi="Cambria Math"/>
+                            </w:rPr>
+                            <m:t>1</m:t>
+                          </m:r>
+                        </m:sub>
+                      </m:sSub>
+                      <m:r>
+                        <w:rPr>
+                          <w:rFonts w:ascii="Cambria Math" w:eastAsiaTheme="minorEastAsia" w:hAnsi="Cambria Math"/>
+                        </w:rPr>
+                        <m:t>-</m:t>
+                      </m:r>
+                      <m:sSub>
+                        <m:sSubPr>
+                          <m:ctrlPr>
+                            <w:rPr>
+                              <w:rFonts w:ascii="Cambria Math" w:eastAsiaTheme="minorEastAsia" w:hAnsi="Cambria Math"/>
+                              <w:i/>
+                            </w:rPr>
+                          </m:ctrlPr>
+                        </m:sSubPr>
+                        <m:e>
+                          <m:r>
+                            <w:rPr>
+                              <w:rFonts w:ascii="Cambria Math" w:eastAsiaTheme="minorEastAsia" w:hAnsi="Cambria Math"/>
+                            </w:rPr>
+                            <m:t>φ</m:t>
+                          </m:r>
+                        </m:e>
+                        <m:sub>
+                          <m:r>
+                            <w:rPr>
+                              <w:rFonts w:ascii="Cambria Math" w:eastAsiaTheme="minorEastAsia" w:hAnsi="Cambria Math"/>
+                            </w:rPr>
+                            <m:t>2</m:t>
+                          </m:r>
+                        </m:sub>
+                      </m:sSub>
+                    </m:e>
+                  </m:d>
+                </m:e>
+              </m:func>
+            </m:e>
+          </m:d>
+        </m:oMath>
+      </m:oMathPara>
+    </w:p>
+    <w:p>
+      <w:pPr>
+        <w:rPr>
+          <w:rFonts w:eastAsiaTheme="minorEastAsia"/>
+        </w:rPr>
+      </w:pPr>
+    </w:p>
+    <w:p>
+      <w:pPr>
+        <w:rPr>
+          <w:rFonts w:eastAsiaTheme="minorEastAsia"/>
+        </w:rPr>
+      </w:pPr>
+      <m:oMathPara>
+        <m:oMath>
+          <m:sSubSup>
+            <m:sSubSupPr>
+              <m:ctrlPr>
+                <w:rPr>
+                  <w:rFonts w:ascii="Cambria Math" w:eastAsiaTheme="minorEastAsia" w:hAnsi="Cambria Math"/>
+                  <w:i/>
+                </w:rPr>
+              </m:ctrlPr>
+            </m:sSubSupPr>
+            <m:e>
+              <m:r>
+                <w:rPr>
+                  <w:rFonts w:ascii="Cambria Math" w:eastAsiaTheme="minorEastAsia" w:hAnsi="Cambria Math"/>
+                </w:rPr>
+                <m:t>l</m:t>
+              </m:r>
+            </m:e>
+            <m:sub>
+              <m:r>
+                <w:rPr>
+                  <w:rFonts w:ascii="Cambria Math" w:eastAsiaTheme="minorEastAsia" w:hAnsi="Cambria Math"/>
+                </w:rPr>
+                <m:t>1</m:t>
+              </m:r>
+            </m:sub>
+            <m:sup>
+              <m:r>
+                <w:rPr>
+                  <w:rFonts w:ascii="Cambria Math" w:eastAsiaTheme="minorEastAsia" w:hAnsi="Cambria Math"/>
+                </w:rPr>
+                <m:t xml:space="preserve"> 2</m:t>
+              </m:r>
+            </m:sup>
+          </m:sSubSup>
+          <m:sSubSup>
+            <m:sSubSupPr>
+              <m:ctrlPr>
+                <w:rPr>
+                  <w:rFonts w:ascii="Cambria Math" w:eastAsiaTheme="minorEastAsia" w:hAnsi="Cambria Math"/>
+                  <w:i/>
+                </w:rPr>
+              </m:ctrlPr>
+            </m:sSubSupPr>
+            <m:e>
+              <m:r>
+                <w:rPr>
+                  <w:rFonts w:ascii="Cambria Math" w:eastAsiaTheme="minorEastAsia" w:hAnsi="Cambria Math"/>
+                </w:rPr>
+                <m:t>l</m:t>
+              </m:r>
+            </m:e>
+            <m:sub>
+              <m:r>
+                <w:rPr>
+                  <w:rFonts w:ascii="Cambria Math" w:eastAsiaTheme="minorEastAsia" w:hAnsi="Cambria Math"/>
+                </w:rPr>
+                <m:t>2</m:t>
+              </m:r>
+            </m:sub>
+            <m:sup>
+              <m:r>
+                <w:rPr>
+                  <w:rFonts w:ascii="Cambria Math" w:eastAsiaTheme="minorEastAsia" w:hAnsi="Cambria Math"/>
+                </w:rPr>
+                <m:t xml:space="preserve"> 2</m:t>
+              </m:r>
+            </m:sup>
+          </m:sSubSup>
+          <m:d>
+            <m:dPr>
+              <m:ctrlPr>
+                <w:rPr>
+                  <w:rFonts w:ascii="Cambria Math" w:eastAsiaTheme="minorEastAsia" w:hAnsi="Cambria Math"/>
+                  <w:i/>
+                </w:rPr>
+              </m:ctrlPr>
+            </m:dPr>
+            <m:e>
+              <m:sSub>
+                <m:sSubPr>
+                  <m:ctrlPr>
+                    <w:rPr>
+                      <w:rFonts w:ascii="Cambria Math" w:eastAsiaTheme="minorEastAsia" w:hAnsi="Cambria Math"/>
+                      <w:i/>
+                    </w:rPr>
+                  </m:ctrlPr>
+                </m:sSubPr>
+                <m:e>
+                  <m:r>
+                    <w:rPr>
+                      <w:rFonts w:ascii="Cambria Math" w:eastAsiaTheme="minorEastAsia" w:hAnsi="Cambria Math"/>
+                    </w:rPr>
+                    <m:t>m</m:t>
+                  </m:r>
+                </m:e>
+                <m:sub>
+                  <m:r>
+                    <w:rPr>
+                      <w:rFonts w:ascii="Cambria Math" w:eastAsiaTheme="minorEastAsia" w:hAnsi="Cambria Math"/>
+                    </w:rPr>
+                    <m:t>1</m:t>
+                  </m:r>
+                </m:sub>
+              </m:sSub>
+              <m:sSub>
+                <m:sSubPr>
+                  <m:ctrlPr>
+                    <w:rPr>
+                      <w:rFonts w:ascii="Cambria Math" w:eastAsiaTheme="minorEastAsia" w:hAnsi="Cambria Math"/>
+                      <w:i/>
+                    </w:rPr>
+                  </m:ctrlPr>
+                </m:sSubPr>
+                <m:e>
+                  <m:r>
+                    <w:rPr>
+                      <w:rFonts w:ascii="Cambria Math" w:eastAsiaTheme="minorEastAsia" w:hAnsi="Cambria Math"/>
+                    </w:rPr>
+                    <m:t>m</m:t>
+                  </m:r>
+                </m:e>
+                <m:sub>
+                  <m:r>
+                    <w:rPr>
+                      <w:rFonts w:ascii="Cambria Math" w:eastAsiaTheme="minorEastAsia" w:hAnsi="Cambria Math"/>
+                    </w:rPr>
+                    <m:t>2</m:t>
+                  </m:r>
+                </m:sub>
+              </m:sSub>
+              <m:r>
+                <w:rPr>
+                  <w:rFonts w:ascii="Cambria Math" w:eastAsiaTheme="minorEastAsia" w:hAnsi="Cambria Math"/>
+                </w:rPr>
+                <m:t>+</m:t>
+              </m:r>
+              <m:sSubSup>
+                <m:sSubSupPr>
+                  <m:ctrlPr>
+                    <w:rPr>
+                      <w:rFonts w:ascii="Cambria Math" w:eastAsiaTheme="minorEastAsia" w:hAnsi="Cambria Math"/>
+                      <w:i/>
+                    </w:rPr>
+                  </m:ctrlPr>
+                </m:sSubSupPr>
+                <m:e>
+                  <m:r>
+                    <w:rPr>
+                      <w:rFonts w:ascii="Cambria Math" w:eastAsiaTheme="minorEastAsia" w:hAnsi="Cambria Math"/>
+                    </w:rPr>
+                    <m:t>m</m:t>
+                  </m:r>
+                </m:e>
+                <m:sub>
+                  <m:r>
+                    <w:rPr>
+                      <w:rFonts w:ascii="Cambria Math" w:eastAsiaTheme="minorEastAsia" w:hAnsi="Cambria Math"/>
+                    </w:rPr>
+                    <m:t>2</m:t>
+                  </m:r>
+                </m:sub>
+                <m:sup>
+                  <m:r>
+                    <w:rPr>
+                      <w:rFonts w:ascii="Cambria Math" w:eastAsiaTheme="minorEastAsia" w:hAnsi="Cambria Math"/>
+                    </w:rPr>
+                    <m:t xml:space="preserve"> 2</m:t>
+                  </m:r>
+                </m:sup>
+              </m:sSubSup>
+              <m:r>
+                <w:rPr>
+                  <w:rFonts w:ascii="Cambria Math" w:eastAsiaTheme="minorEastAsia" w:hAnsi="Cambria Math"/>
+                </w:rPr>
+                <m:t>-</m:t>
+              </m:r>
+              <m:sSubSup>
+                <m:sSubSupPr>
+                  <m:ctrlPr>
+                    <w:rPr>
+                      <w:rFonts w:ascii="Cambria Math" w:eastAsiaTheme="minorEastAsia" w:hAnsi="Cambria Math"/>
+                      <w:i/>
+                    </w:rPr>
+                  </m:ctrlPr>
+                </m:sSubSupPr>
+                <m:e>
+                  <m:r>
+                    <w:rPr>
+                      <w:rFonts w:ascii="Cambria Math" w:eastAsiaTheme="minorEastAsia" w:hAnsi="Cambria Math"/>
+                    </w:rPr>
+                    <m:t>m</m:t>
+                  </m:r>
+                </m:e>
+                <m:sub>
+                  <m:r>
+                    <w:rPr>
+                      <w:rFonts w:ascii="Cambria Math" w:eastAsiaTheme="minorEastAsia" w:hAnsi="Cambria Math"/>
+                    </w:rPr>
+                    <m:t>2</m:t>
+                  </m:r>
+                </m:sub>
+                <m:sup>
+                  <m:r>
+                    <w:rPr>
+                      <w:rFonts w:ascii="Cambria Math" w:eastAsiaTheme="minorEastAsia" w:hAnsi="Cambria Math"/>
+                    </w:rPr>
+                    <m:t xml:space="preserve"> 2</m:t>
+                  </m:r>
+                </m:sup>
+              </m:sSubSup>
+              <m:func>
+                <m:funcPr>
+                  <m:ctrlPr>
+                    <w:rPr>
+                      <w:rFonts w:ascii="Cambria Math" w:eastAsiaTheme="minorEastAsia" w:hAnsi="Cambria Math"/>
+                      <w:i/>
+                    </w:rPr>
+                  </m:ctrlPr>
+                </m:funcPr>
+                <m:fName>
+                  <m:sSup>
+                    <m:sSupPr>
+                      <m:ctrlPr>
+                        <w:rPr>
+                          <w:rFonts w:ascii="Cambria Math" w:eastAsiaTheme="minorEastAsia" w:hAnsi="Cambria Math"/>
+                          <w:i/>
+                        </w:rPr>
+                      </m:ctrlPr>
+                    </m:sSupPr>
+                    <m:e>
+                      <m:r>
+                        <m:rPr>
+                          <m:sty m:val="p"/>
+                        </m:rPr>
+                        <w:rPr>
+                          <w:rFonts w:ascii="Cambria Math" w:eastAsiaTheme="minorEastAsia" w:hAnsi="Cambria Math"/>
+                        </w:rPr>
+                        <m:t>cos</m:t>
+                      </m:r>
+                      <m:ctrlPr>
+                        <w:rPr>
+                          <w:rFonts w:ascii="Cambria Math" w:eastAsiaTheme="minorEastAsia" w:hAnsi="Cambria Math"/>
+                        </w:rPr>
+                      </m:ctrlPr>
+                    </m:e>
+                    <m:sup>
+                      <m:r>
+                        <w:rPr>
+                          <w:rFonts w:ascii="Cambria Math" w:eastAsiaTheme="minorEastAsia" w:hAnsi="Cambria Math"/>
+                        </w:rPr>
+                        <m:t>2</m:t>
+                      </m:r>
+                      <m:ctrlPr>
+                        <w:rPr>
+                          <w:rFonts w:ascii="Cambria Math" w:eastAsiaTheme="minorEastAsia" w:hAnsi="Cambria Math"/>
+                        </w:rPr>
+                      </m:ctrlPr>
+                    </m:sup>
+                  </m:sSup>
+                </m:fName>
+                <m:e>
+                  <m:d>
+                    <m:dPr>
+                      <m:ctrlPr>
+                        <w:rPr>
+                          <w:rFonts w:ascii="Cambria Math" w:eastAsiaTheme="minorEastAsia" w:hAnsi="Cambria Math"/>
+                          <w:i/>
+                        </w:rPr>
+                      </m:ctrlPr>
+                    </m:dPr>
+                    <m:e>
+                      <m:sSub>
+                        <m:sSubPr>
+                          <m:ctrlPr>
+                            <w:rPr>
+                              <w:rFonts w:ascii="Cambria Math" w:eastAsiaTheme="minorEastAsia" w:hAnsi="Cambria Math"/>
+                              <w:i/>
+                            </w:rPr>
+                          </m:ctrlPr>
+                        </m:sSubPr>
+                        <m:e>
+                          <m:r>
+                            <w:rPr>
+                              <w:rFonts w:ascii="Cambria Math" w:eastAsiaTheme="minorEastAsia" w:hAnsi="Cambria Math"/>
+                            </w:rPr>
+                            <m:t>φ</m:t>
+                          </m:r>
+                        </m:e>
+                        <m:sub>
+                          <m:r>
+                            <w:rPr>
+                              <w:rFonts w:ascii="Cambria Math" w:eastAsiaTheme="minorEastAsia" w:hAnsi="Cambria Math"/>
+                            </w:rPr>
+                            <m:t>1</m:t>
+                          </m:r>
+                        </m:sub>
+                      </m:sSub>
+                      <m:r>
+                        <w:rPr>
+                          <w:rFonts w:ascii="Cambria Math" w:eastAsiaTheme="minorEastAsia" w:hAnsi="Cambria Math"/>
+                        </w:rPr>
+                        <m:t>-</m:t>
+                      </m:r>
+                      <m:sSub>
+                        <m:sSubPr>
+                          <m:ctrlPr>
+                            <w:rPr>
+                              <w:rFonts w:ascii="Cambria Math" w:eastAsiaTheme="minorEastAsia" w:hAnsi="Cambria Math"/>
+                              <w:i/>
+                            </w:rPr>
+                          </m:ctrlPr>
+                        </m:sSubPr>
+                        <m:e>
+                          <m:r>
+                            <w:rPr>
+                              <w:rFonts w:ascii="Cambria Math" w:eastAsiaTheme="minorEastAsia" w:hAnsi="Cambria Math"/>
+                            </w:rPr>
+                            <m:t>φ</m:t>
+                          </m:r>
+                        </m:e>
+                        <m:sub>
+                          <m:r>
+                            <w:rPr>
+                              <w:rFonts w:ascii="Cambria Math" w:eastAsiaTheme="minorEastAsia" w:hAnsi="Cambria Math"/>
+                            </w:rPr>
+                            <m:t>2</m:t>
+                          </m:r>
+                        </m:sub>
+                      </m:sSub>
+                    </m:e>
+                  </m:d>
+                </m:e>
+              </m:func>
+            </m:e>
+          </m:d>
+          <m:r>
+            <w:rPr>
+              <w:rFonts w:ascii="Cambria Math" w:eastAsiaTheme="minorEastAsia" w:hAnsi="Cambria Math"/>
+            </w:rPr>
+            <m:t>≠0</m:t>
           </m:r>
         </m:oMath>
       </m:oMathPara>
+    </w:p>
+    <w:p>
+      <w:pPr>
+        <w:rPr>
+          <w:rFonts w:eastAsiaTheme="minorEastAsia"/>
+        </w:rPr>
+      </w:pPr>
+    </w:p>
+    <w:p>
+      <w:pPr>
+        <w:rPr>
+          <w:rFonts w:eastAsiaTheme="minorEastAsia"/>
+        </w:rPr>
+      </w:pPr>
+      <m:oMathPara>
+        <m:oMath>
+          <m:sSub>
+            <m:sSubPr>
+              <m:ctrlPr>
+                <w:rPr>
+                  <w:rFonts w:ascii="Cambria Math" w:eastAsiaTheme="minorEastAsia" w:hAnsi="Cambria Math"/>
+                  <w:i/>
+                </w:rPr>
+              </m:ctrlPr>
+            </m:sSubPr>
+            <m:e>
+              <m:r>
+                <w:rPr>
+                  <w:rFonts w:ascii="Cambria Math" w:eastAsiaTheme="minorEastAsia" w:hAnsi="Cambria Math"/>
+                </w:rPr>
+                <m:t>m</m:t>
+              </m:r>
+            </m:e>
+            <m:sub>
+              <m:r>
+                <w:rPr>
+                  <w:rFonts w:ascii="Cambria Math" w:eastAsiaTheme="minorEastAsia" w:hAnsi="Cambria Math"/>
+                </w:rPr>
+                <m:t>1</m:t>
+              </m:r>
+            </m:sub>
+          </m:sSub>
+          <m:sSub>
+            <m:sSubPr>
+              <m:ctrlPr>
+                <w:rPr>
+                  <w:rFonts w:ascii="Cambria Math" w:eastAsiaTheme="minorEastAsia" w:hAnsi="Cambria Math"/>
+                  <w:i/>
+                </w:rPr>
+              </m:ctrlPr>
+            </m:sSubPr>
+            <m:e>
+              <m:r>
+                <w:rPr>
+                  <w:rFonts w:ascii="Cambria Math" w:eastAsiaTheme="minorEastAsia" w:hAnsi="Cambria Math"/>
+                </w:rPr>
+                <m:t>m</m:t>
+              </m:r>
+            </m:e>
+            <m:sub>
+              <m:r>
+                <w:rPr>
+                  <w:rFonts w:ascii="Cambria Math" w:eastAsiaTheme="minorEastAsia" w:hAnsi="Cambria Math"/>
+                </w:rPr>
+                <m:t>2</m:t>
+              </m:r>
+            </m:sub>
+          </m:sSub>
+          <m:r>
+            <w:rPr>
+              <w:rFonts w:ascii="Cambria Math" w:eastAsiaTheme="minorEastAsia" w:hAnsi="Cambria Math"/>
+            </w:rPr>
+            <m:t>+</m:t>
+          </m:r>
+          <m:sSubSup>
+            <m:sSubSupPr>
+              <m:ctrlPr>
+                <w:rPr>
+                  <w:rFonts w:ascii="Cambria Math" w:eastAsiaTheme="minorEastAsia" w:hAnsi="Cambria Math"/>
+                  <w:i/>
+                </w:rPr>
+              </m:ctrlPr>
+            </m:sSubSupPr>
+            <m:e>
+              <m:r>
+                <w:rPr>
+                  <w:rFonts w:ascii="Cambria Math" w:eastAsiaTheme="minorEastAsia" w:hAnsi="Cambria Math"/>
+                </w:rPr>
+                <m:t>m</m:t>
+              </m:r>
+            </m:e>
+            <m:sub>
+              <m:r>
+                <w:rPr>
+                  <w:rFonts w:ascii="Cambria Math" w:eastAsiaTheme="minorEastAsia" w:hAnsi="Cambria Math"/>
+                </w:rPr>
+                <m:t>2</m:t>
+              </m:r>
+            </m:sub>
+            <m:sup>
+              <m:r>
+                <w:rPr>
+                  <w:rFonts w:ascii="Cambria Math" w:eastAsiaTheme="minorEastAsia" w:hAnsi="Cambria Math"/>
+                </w:rPr>
+                <m:t xml:space="preserve"> 2</m:t>
+              </m:r>
+            </m:sup>
+          </m:sSubSup>
+          <m:r>
+            <w:rPr>
+              <w:rFonts w:ascii="Cambria Math" w:eastAsiaTheme="minorEastAsia" w:hAnsi="Cambria Math"/>
+            </w:rPr>
+            <m:t>-</m:t>
+          </m:r>
+          <m:sSubSup>
+            <m:sSubSupPr>
+              <m:ctrlPr>
+                <w:rPr>
+                  <w:rFonts w:ascii="Cambria Math" w:eastAsiaTheme="minorEastAsia" w:hAnsi="Cambria Math"/>
+                  <w:i/>
+                </w:rPr>
+              </m:ctrlPr>
+            </m:sSubSupPr>
+            <m:e>
+              <m:r>
+                <w:rPr>
+                  <w:rFonts w:ascii="Cambria Math" w:eastAsiaTheme="minorEastAsia" w:hAnsi="Cambria Math"/>
+                </w:rPr>
+                <m:t>m</m:t>
+              </m:r>
+            </m:e>
+            <m:sub>
+              <m:r>
+                <w:rPr>
+                  <w:rFonts w:ascii="Cambria Math" w:eastAsiaTheme="minorEastAsia" w:hAnsi="Cambria Math"/>
+                </w:rPr>
+                <m:t>2</m:t>
+              </m:r>
+            </m:sub>
+            <m:sup>
+              <m:r>
+                <w:rPr>
+                  <w:rFonts w:ascii="Cambria Math" w:eastAsiaTheme="minorEastAsia" w:hAnsi="Cambria Math"/>
+                </w:rPr>
+                <m:t xml:space="preserve"> 2</m:t>
+              </m:r>
+            </m:sup>
+          </m:sSubSup>
+          <m:func>
+            <m:funcPr>
+              <m:ctrlPr>
+                <w:rPr>
+                  <w:rFonts w:ascii="Cambria Math" w:eastAsiaTheme="minorEastAsia" w:hAnsi="Cambria Math"/>
+                  <w:i/>
+                </w:rPr>
+              </m:ctrlPr>
+            </m:funcPr>
+            <m:fName>
+              <m:sSup>
+                <m:sSupPr>
+                  <m:ctrlPr>
+                    <w:rPr>
+                      <w:rFonts w:ascii="Cambria Math" w:eastAsiaTheme="minorEastAsia" w:hAnsi="Cambria Math"/>
+                      <w:i/>
+                    </w:rPr>
+                  </m:ctrlPr>
+                </m:sSupPr>
+                <m:e>
+                  <m:r>
+                    <m:rPr>
+                      <m:sty m:val="p"/>
+                    </m:rPr>
+                    <w:rPr>
+                      <w:rFonts w:ascii="Cambria Math" w:eastAsiaTheme="minorEastAsia" w:hAnsi="Cambria Math"/>
+                    </w:rPr>
+                    <m:t>cos</m:t>
+                  </m:r>
+                  <m:ctrlPr>
+                    <w:rPr>
+                      <w:rFonts w:ascii="Cambria Math" w:eastAsiaTheme="minorEastAsia" w:hAnsi="Cambria Math"/>
+                    </w:rPr>
+                  </m:ctrlPr>
+                </m:e>
+                <m:sup>
+                  <m:r>
+                    <w:rPr>
+                      <w:rFonts w:ascii="Cambria Math" w:eastAsiaTheme="minorEastAsia" w:hAnsi="Cambria Math"/>
+                    </w:rPr>
+                    <m:t>2</m:t>
+                  </m:r>
+                  <m:ctrlPr>
+                    <w:rPr>
+                      <w:rFonts w:ascii="Cambria Math" w:eastAsiaTheme="minorEastAsia" w:hAnsi="Cambria Math"/>
+                    </w:rPr>
+                  </m:ctrlPr>
+                </m:sup>
+              </m:sSup>
+            </m:fName>
+            <m:e>
+              <m:d>
+                <m:dPr>
+                  <m:ctrlPr>
+                    <w:rPr>
+                      <w:rFonts w:ascii="Cambria Math" w:eastAsiaTheme="minorEastAsia" w:hAnsi="Cambria Math"/>
+                      <w:i/>
+                    </w:rPr>
+                  </m:ctrlPr>
+                </m:dPr>
+                <m:e>
+                  <m:sSub>
+                    <m:sSubPr>
+                      <m:ctrlPr>
+                        <w:rPr>
+                          <w:rFonts w:ascii="Cambria Math" w:eastAsiaTheme="minorEastAsia" w:hAnsi="Cambria Math"/>
+                          <w:i/>
+                        </w:rPr>
+                      </m:ctrlPr>
+                    </m:sSubPr>
+                    <m:e>
+                      <m:r>
+                        <w:rPr>
+                          <w:rFonts w:ascii="Cambria Math" w:eastAsiaTheme="minorEastAsia" w:hAnsi="Cambria Math"/>
+                        </w:rPr>
+                        <m:t>φ</m:t>
+                      </m:r>
+                    </m:e>
+                    <m:sub>
+                      <m:r>
+                        <w:rPr>
+                          <w:rFonts w:ascii="Cambria Math" w:eastAsiaTheme="minorEastAsia" w:hAnsi="Cambria Math"/>
+                        </w:rPr>
+                        <m:t>1</m:t>
+                      </m:r>
+                    </m:sub>
+                  </m:sSub>
+                  <m:r>
+                    <w:rPr>
+                      <w:rFonts w:ascii="Cambria Math" w:eastAsiaTheme="minorEastAsia" w:hAnsi="Cambria Math"/>
+                    </w:rPr>
+                    <m:t>-</m:t>
+                  </m:r>
+                  <m:sSub>
+                    <m:sSubPr>
+                      <m:ctrlPr>
+                        <w:rPr>
+                          <w:rFonts w:ascii="Cambria Math" w:eastAsiaTheme="minorEastAsia" w:hAnsi="Cambria Math"/>
+                          <w:i/>
+                        </w:rPr>
+                      </m:ctrlPr>
+                    </m:sSubPr>
+                    <m:e>
+                      <m:r>
+                        <w:rPr>
+                          <w:rFonts w:ascii="Cambria Math" w:eastAsiaTheme="minorEastAsia" w:hAnsi="Cambria Math"/>
+                        </w:rPr>
+                        <m:t>φ</m:t>
+                      </m:r>
+                    </m:e>
+                    <m:sub>
+                      <m:r>
+                        <w:rPr>
+                          <w:rFonts w:ascii="Cambria Math" w:eastAsiaTheme="minorEastAsia" w:hAnsi="Cambria Math"/>
+                        </w:rPr>
+                        <m:t>2</m:t>
+                      </m:r>
+                    </m:sub>
+                  </m:sSub>
+                </m:e>
+              </m:d>
+            </m:e>
+          </m:func>
+          <m:r>
+            <w:rPr>
+              <w:rFonts w:ascii="Cambria Math" w:eastAsiaTheme="minorEastAsia" w:hAnsi="Cambria Math"/>
+            </w:rPr>
+            <m:t>≠0</m:t>
+          </m:r>
+        </m:oMath>
+      </m:oMathPara>
+    </w:p>
+    <w:p>
+      <w:pPr>
+        <w:rPr>
+          <w:rFonts w:eastAsiaTheme="minorEastAsia"/>
+        </w:rPr>
+      </w:pPr>
+      <m:oMathPara>
+        <m:oMath>
+          <m:r>
+            <w:rPr>
+              <w:rFonts w:ascii="Cambria Math" w:eastAsiaTheme="minorEastAsia" w:hAnsi="Cambria Math"/>
+            </w:rPr>
+            <m:t xml:space="preserve">→ </m:t>
+          </m:r>
+          <m:sSub>
+            <m:sSubPr>
+              <m:ctrlPr>
+                <w:rPr>
+                  <w:rFonts w:ascii="Cambria Math" w:eastAsiaTheme="minorEastAsia" w:hAnsi="Cambria Math"/>
+                  <w:i/>
+                </w:rPr>
+              </m:ctrlPr>
+            </m:sSubPr>
+            <m:e>
+              <m:r>
+                <w:rPr>
+                  <w:rFonts w:ascii="Cambria Math" w:eastAsiaTheme="minorEastAsia" w:hAnsi="Cambria Math"/>
+                </w:rPr>
+                <m:t>m</m:t>
+              </m:r>
+            </m:e>
+            <m:sub>
+              <m:r>
+                <w:rPr>
+                  <w:rFonts w:ascii="Cambria Math" w:eastAsiaTheme="minorEastAsia" w:hAnsi="Cambria Math"/>
+                </w:rPr>
+                <m:t>1</m:t>
+              </m:r>
+            </m:sub>
+          </m:sSub>
+          <m:sSub>
+            <m:sSubPr>
+              <m:ctrlPr>
+                <w:rPr>
+                  <w:rFonts w:ascii="Cambria Math" w:eastAsiaTheme="minorEastAsia" w:hAnsi="Cambria Math"/>
+                  <w:i/>
+                </w:rPr>
+              </m:ctrlPr>
+            </m:sSubPr>
+            <m:e>
+              <m:r>
+                <w:rPr>
+                  <w:rFonts w:ascii="Cambria Math" w:eastAsiaTheme="minorEastAsia" w:hAnsi="Cambria Math"/>
+                </w:rPr>
+                <m:t>m</m:t>
+              </m:r>
+            </m:e>
+            <m:sub>
+              <m:r>
+                <w:rPr>
+                  <w:rFonts w:ascii="Cambria Math" w:eastAsiaTheme="minorEastAsia" w:hAnsi="Cambria Math"/>
+                </w:rPr>
+                <m:t>2</m:t>
+              </m:r>
+            </m:sub>
+          </m:sSub>
+          <m:r>
+            <w:rPr>
+              <w:rFonts w:ascii="Cambria Math" w:eastAsiaTheme="minorEastAsia" w:hAnsi="Cambria Math"/>
+            </w:rPr>
+            <m:t>+</m:t>
+          </m:r>
+          <m:sSubSup>
+            <m:sSubSupPr>
+              <m:ctrlPr>
+                <w:rPr>
+                  <w:rFonts w:ascii="Cambria Math" w:eastAsiaTheme="minorEastAsia" w:hAnsi="Cambria Math"/>
+                  <w:i/>
+                </w:rPr>
+              </m:ctrlPr>
+            </m:sSubSupPr>
+            <m:e>
+              <m:r>
+                <w:rPr>
+                  <w:rFonts w:ascii="Cambria Math" w:eastAsiaTheme="minorEastAsia" w:hAnsi="Cambria Math"/>
+                </w:rPr>
+                <m:t>m</m:t>
+              </m:r>
+            </m:e>
+            <m:sub>
+              <m:r>
+                <w:rPr>
+                  <w:rFonts w:ascii="Cambria Math" w:eastAsiaTheme="minorEastAsia" w:hAnsi="Cambria Math"/>
+                </w:rPr>
+                <m:t>2</m:t>
+              </m:r>
+            </m:sub>
+            <m:sup>
+              <m:r>
+                <w:rPr>
+                  <w:rFonts w:ascii="Cambria Math" w:eastAsiaTheme="minorEastAsia" w:hAnsi="Cambria Math"/>
+                </w:rPr>
+                <m:t xml:space="preserve"> 2</m:t>
+              </m:r>
+            </m:sup>
+          </m:sSubSup>
+          <m:r>
+            <w:rPr>
+              <w:rFonts w:ascii="Cambria Math" w:eastAsiaTheme="minorEastAsia" w:hAnsi="Cambria Math"/>
+            </w:rPr>
+            <m:t>-</m:t>
+          </m:r>
+          <m:sSubSup>
+            <m:sSubSupPr>
+              <m:ctrlPr>
+                <w:rPr>
+                  <w:rFonts w:ascii="Cambria Math" w:eastAsiaTheme="minorEastAsia" w:hAnsi="Cambria Math"/>
+                  <w:i/>
+                </w:rPr>
+              </m:ctrlPr>
+            </m:sSubSupPr>
+            <m:e>
+              <m:r>
+                <w:rPr>
+                  <w:rFonts w:ascii="Cambria Math" w:eastAsiaTheme="minorEastAsia" w:hAnsi="Cambria Math"/>
+                </w:rPr>
+                <m:t>m</m:t>
+              </m:r>
+            </m:e>
+            <m:sub>
+              <m:r>
+                <w:rPr>
+                  <w:rFonts w:ascii="Cambria Math" w:eastAsiaTheme="minorEastAsia" w:hAnsi="Cambria Math"/>
+                </w:rPr>
+                <m:t>2</m:t>
+              </m:r>
+            </m:sub>
+            <m:sup>
+              <m:r>
+                <w:rPr>
+                  <w:rFonts w:ascii="Cambria Math" w:eastAsiaTheme="minorEastAsia" w:hAnsi="Cambria Math"/>
+                </w:rPr>
+                <m:t xml:space="preserve"> 2</m:t>
+              </m:r>
+            </m:sup>
+          </m:sSubSup>
+          <m:func>
+            <m:funcPr>
+              <m:ctrlPr>
+                <w:rPr>
+                  <w:rFonts w:ascii="Cambria Math" w:eastAsiaTheme="minorEastAsia" w:hAnsi="Cambria Math"/>
+                  <w:i/>
+                </w:rPr>
+              </m:ctrlPr>
+            </m:funcPr>
+            <m:fName>
+              <m:sSup>
+                <m:sSupPr>
+                  <m:ctrlPr>
+                    <w:rPr>
+                      <w:rFonts w:ascii="Cambria Math" w:eastAsiaTheme="minorEastAsia" w:hAnsi="Cambria Math"/>
+                      <w:i/>
+                    </w:rPr>
+                  </m:ctrlPr>
+                </m:sSupPr>
+                <m:e>
+                  <m:r>
+                    <m:rPr>
+                      <m:sty m:val="p"/>
+                    </m:rPr>
+                    <w:rPr>
+                      <w:rFonts w:ascii="Cambria Math" w:eastAsiaTheme="minorEastAsia" w:hAnsi="Cambria Math"/>
+                    </w:rPr>
+                    <m:t>cos</m:t>
+                  </m:r>
+                  <m:ctrlPr>
+                    <w:rPr>
+                      <w:rFonts w:ascii="Cambria Math" w:eastAsiaTheme="minorEastAsia" w:hAnsi="Cambria Math"/>
+                    </w:rPr>
+                  </m:ctrlPr>
+                </m:e>
+                <m:sup>
+                  <m:r>
+                    <w:rPr>
+                      <w:rFonts w:ascii="Cambria Math" w:eastAsiaTheme="minorEastAsia" w:hAnsi="Cambria Math"/>
+                    </w:rPr>
+                    <m:t>2</m:t>
+                  </m:r>
+                  <m:ctrlPr>
+                    <w:rPr>
+                      <w:rFonts w:ascii="Cambria Math" w:eastAsiaTheme="minorEastAsia" w:hAnsi="Cambria Math"/>
+                    </w:rPr>
+                  </m:ctrlPr>
+                </m:sup>
+              </m:sSup>
+            </m:fName>
+            <m:e>
+              <m:d>
+                <m:dPr>
+                  <m:ctrlPr>
+                    <w:rPr>
+                      <w:rFonts w:ascii="Cambria Math" w:eastAsiaTheme="minorEastAsia" w:hAnsi="Cambria Math"/>
+                      <w:i/>
+                    </w:rPr>
+                  </m:ctrlPr>
+                </m:dPr>
+                <m:e>
+                  <m:sSub>
+                    <m:sSubPr>
+                      <m:ctrlPr>
+                        <w:rPr>
+                          <w:rFonts w:ascii="Cambria Math" w:eastAsiaTheme="minorEastAsia" w:hAnsi="Cambria Math"/>
+                          <w:i/>
+                        </w:rPr>
+                      </m:ctrlPr>
+                    </m:sSubPr>
+                    <m:e>
+                      <m:r>
+                        <w:rPr>
+                          <w:rFonts w:ascii="Cambria Math" w:eastAsiaTheme="minorEastAsia" w:hAnsi="Cambria Math"/>
+                        </w:rPr>
+                        <m:t>φ</m:t>
+                      </m:r>
+                    </m:e>
+                    <m:sub>
+                      <m:r>
+                        <w:rPr>
+                          <w:rFonts w:ascii="Cambria Math" w:eastAsiaTheme="minorEastAsia" w:hAnsi="Cambria Math"/>
+                        </w:rPr>
+                        <m:t>1</m:t>
+                      </m:r>
+                    </m:sub>
+                  </m:sSub>
+                  <m:r>
+                    <w:rPr>
+                      <w:rFonts w:ascii="Cambria Math" w:eastAsiaTheme="minorEastAsia" w:hAnsi="Cambria Math"/>
+                    </w:rPr>
+                    <m:t>-</m:t>
+                  </m:r>
+                  <m:sSub>
+                    <m:sSubPr>
+                      <m:ctrlPr>
+                        <w:rPr>
+                          <w:rFonts w:ascii="Cambria Math" w:eastAsiaTheme="minorEastAsia" w:hAnsi="Cambria Math"/>
+                          <w:i/>
+                        </w:rPr>
+                      </m:ctrlPr>
+                    </m:sSubPr>
+                    <m:e>
+                      <m:r>
+                        <w:rPr>
+                          <w:rFonts w:ascii="Cambria Math" w:eastAsiaTheme="minorEastAsia" w:hAnsi="Cambria Math"/>
+                        </w:rPr>
+                        <m:t>φ</m:t>
+                      </m:r>
+                    </m:e>
+                    <m:sub>
+                      <m:r>
+                        <w:rPr>
+                          <w:rFonts w:ascii="Cambria Math" w:eastAsiaTheme="minorEastAsia" w:hAnsi="Cambria Math"/>
+                        </w:rPr>
+                        <m:t>2</m:t>
+                      </m:r>
+                    </m:sub>
+                  </m:sSub>
+                </m:e>
+              </m:d>
+            </m:e>
+          </m:func>
+          <m:r>
+            <w:rPr>
+              <w:rFonts w:ascii="Cambria Math" w:eastAsiaTheme="minorEastAsia" w:hAnsi="Cambria Math"/>
+            </w:rPr>
+            <m:t xml:space="preserve">&gt;0 </m:t>
+          </m:r>
+        </m:oMath>
+      </m:oMathPara>
+    </w:p>
+    <w:p>
+      <w:pPr>
+        <w:rPr>
+          <w:rFonts w:eastAsiaTheme="minorEastAsia"/>
+        </w:rPr>
+      </w:pPr>
+    </w:p>
+    <w:p>
+      <w:pPr>
+        <w:rPr>
+          <w:rFonts w:eastAsiaTheme="minorEastAsia"/>
+        </w:rPr>
+      </w:pPr>
+      <w:r>
+        <w:rPr>
+          <w:rFonts w:eastAsiaTheme="minorEastAsia"/>
+        </w:rPr>
+        <w:t xml:space="preserve">Da </w:t>
+      </w:r>
+      <m:oMath>
+        <m:func>
+          <m:funcPr>
+            <m:ctrlPr>
+              <w:rPr>
+                <w:rFonts w:ascii="Cambria Math" w:eastAsiaTheme="minorEastAsia" w:hAnsi="Cambria Math"/>
+                <w:i/>
+              </w:rPr>
+            </m:ctrlPr>
+          </m:funcPr>
+          <m:fName>
+            <m:r>
+              <w:rPr>
+                <w:rFonts w:ascii="Cambria Math" w:eastAsiaTheme="minorEastAsia" w:hAnsi="Cambria Math"/>
+              </w:rPr>
+              <m:t>0≤</m:t>
+            </m:r>
+            <m:sSup>
+              <m:sSupPr>
+                <m:ctrlPr>
+                  <w:rPr>
+                    <w:rFonts w:ascii="Cambria Math" w:eastAsiaTheme="minorEastAsia" w:hAnsi="Cambria Math"/>
+                    <w:i/>
+                  </w:rPr>
+                </m:ctrlPr>
+              </m:sSupPr>
+              <m:e>
+                <m:r>
+                  <m:rPr>
+                    <m:sty m:val="p"/>
+                  </m:rPr>
+                  <w:rPr>
+                    <w:rFonts w:ascii="Cambria Math" w:eastAsiaTheme="minorEastAsia" w:hAnsi="Cambria Math"/>
+                  </w:rPr>
+                  <m:t>cos</m:t>
+                </m:r>
+              </m:e>
+              <m:sup>
+                <m:r>
+                  <w:rPr>
+                    <w:rFonts w:ascii="Cambria Math" w:eastAsiaTheme="minorEastAsia" w:hAnsi="Cambria Math"/>
+                  </w:rPr>
+                  <m:t>2</m:t>
+                </m:r>
+                <m:ctrlPr>
+                  <w:rPr>
+                    <w:rFonts w:ascii="Cambria Math" w:eastAsiaTheme="minorEastAsia" w:hAnsi="Cambria Math"/>
+                  </w:rPr>
+                </m:ctrlPr>
+              </m:sup>
+            </m:sSup>
+          </m:fName>
+          <m:e>
+            <m:d>
+              <m:dPr>
+                <m:ctrlPr>
+                  <w:rPr>
+                    <w:rFonts w:ascii="Cambria Math" w:eastAsiaTheme="minorEastAsia" w:hAnsi="Cambria Math"/>
+                    <w:i/>
+                  </w:rPr>
+                </m:ctrlPr>
+              </m:dPr>
+              <m:e>
+                <m:sSub>
+                  <m:sSubPr>
+                    <m:ctrlPr>
+                      <w:rPr>
+                        <w:rFonts w:ascii="Cambria Math" w:eastAsiaTheme="minorEastAsia" w:hAnsi="Cambria Math"/>
+                        <w:i/>
+                      </w:rPr>
+                    </m:ctrlPr>
+                  </m:sSubPr>
+                  <m:e>
+                    <m:r>
+                      <w:rPr>
+                        <w:rFonts w:ascii="Cambria Math" w:eastAsiaTheme="minorEastAsia" w:hAnsi="Cambria Math"/>
+                      </w:rPr>
+                      <m:t>φ</m:t>
+                    </m:r>
+                  </m:e>
+                  <m:sub>
+                    <m:r>
+                      <w:rPr>
+                        <w:rFonts w:ascii="Cambria Math" w:eastAsiaTheme="minorEastAsia" w:hAnsi="Cambria Math"/>
+                      </w:rPr>
+                      <m:t>1</m:t>
+                    </m:r>
+                  </m:sub>
+                </m:sSub>
+                <m:r>
+                  <w:rPr>
+                    <w:rFonts w:ascii="Cambria Math" w:eastAsiaTheme="minorEastAsia" w:hAnsi="Cambria Math"/>
+                  </w:rPr>
+                  <m:t>-</m:t>
+                </m:r>
+                <m:sSub>
+                  <m:sSubPr>
+                    <m:ctrlPr>
+                      <w:rPr>
+                        <w:rFonts w:ascii="Cambria Math" w:eastAsiaTheme="minorEastAsia" w:hAnsi="Cambria Math"/>
+                        <w:i/>
+                      </w:rPr>
+                    </m:ctrlPr>
+                  </m:sSubPr>
+                  <m:e>
+                    <m:r>
+                      <w:rPr>
+                        <w:rFonts w:ascii="Cambria Math" w:eastAsiaTheme="minorEastAsia" w:hAnsi="Cambria Math"/>
+                      </w:rPr>
+                      <m:t>φ</m:t>
+                    </m:r>
+                  </m:e>
+                  <m:sub>
+                    <m:r>
+                      <w:rPr>
+                        <w:rFonts w:ascii="Cambria Math" w:eastAsiaTheme="minorEastAsia" w:hAnsi="Cambria Math"/>
+                      </w:rPr>
+                      <m:t>2</m:t>
+                    </m:r>
+                  </m:sub>
+                </m:sSub>
+              </m:e>
+            </m:d>
+            <m:r>
+              <w:rPr>
+                <w:rFonts w:ascii="Cambria Math" w:eastAsiaTheme="minorEastAsia" w:hAnsi="Cambria Math"/>
+              </w:rPr>
+              <m:t>≤1</m:t>
+            </m:r>
+          </m:e>
+        </m:func>
+      </m:oMath>
+      <w:r>
+        <w:rPr>
+          <w:rFonts w:eastAsiaTheme="minorEastAsia"/>
+        </w:rPr>
+        <w:t xml:space="preserve"> für alle </w:t>
+      </w:r>
+      <m:oMath>
+        <m:sSub>
+          <m:sSubPr>
+            <m:ctrlPr>
+              <w:rPr>
+                <w:rFonts w:ascii="Cambria Math" w:eastAsiaTheme="minorEastAsia" w:hAnsi="Cambria Math"/>
+                <w:i/>
+              </w:rPr>
+            </m:ctrlPr>
+          </m:sSubPr>
+          <m:e>
+            <m:r>
+              <w:rPr>
+                <w:rFonts w:ascii="Cambria Math" w:eastAsiaTheme="minorEastAsia" w:hAnsi="Cambria Math"/>
+              </w:rPr>
+              <m:t>φ</m:t>
+            </m:r>
+          </m:e>
+          <m:sub>
+            <m:r>
+              <w:rPr>
+                <w:rFonts w:ascii="Cambria Math" w:eastAsiaTheme="minorEastAsia" w:hAnsi="Cambria Math"/>
+              </w:rPr>
+              <m:t>1</m:t>
+            </m:r>
+          </m:sub>
+        </m:sSub>
+        <m:r>
+          <w:rPr>
+            <w:rFonts w:ascii="Cambria Math" w:eastAsiaTheme="minorEastAsia" w:hAnsi="Cambria Math"/>
+          </w:rPr>
+          <m:t>,</m:t>
+        </m:r>
+        <m:sSub>
+          <m:sSubPr>
+            <m:ctrlPr>
+              <w:rPr>
+                <w:rFonts w:ascii="Cambria Math" w:eastAsiaTheme="minorEastAsia" w:hAnsi="Cambria Math"/>
+                <w:i/>
+              </w:rPr>
+            </m:ctrlPr>
+          </m:sSubPr>
+          <m:e>
+            <m:r>
+              <w:rPr>
+                <w:rFonts w:ascii="Cambria Math" w:eastAsiaTheme="minorEastAsia" w:hAnsi="Cambria Math"/>
+              </w:rPr>
+              <m:t>φ</m:t>
+            </m:r>
+          </m:e>
+          <m:sub>
+            <m:r>
+              <w:rPr>
+                <w:rFonts w:ascii="Cambria Math" w:eastAsiaTheme="minorEastAsia" w:hAnsi="Cambria Math"/>
+              </w:rPr>
+              <m:t>2</m:t>
+            </m:r>
+          </m:sub>
+        </m:sSub>
+        <m:r>
+          <m:rPr>
+            <m:scr m:val="double-struck"/>
+          </m:rPr>
+          <w:rPr>
+            <w:rFonts w:ascii="Cambria Math" w:eastAsiaTheme="minorEastAsia" w:hAnsi="Cambria Math"/>
+          </w:rPr>
+          <m:t>∈R</m:t>
+        </m:r>
+      </m:oMath>
+      <w:r>
+        <w:rPr>
+          <w:rFonts w:eastAsiaTheme="minorEastAsia"/>
+        </w:rPr>
+        <w:t xml:space="preserve"> und </w:t>
+      </w:r>
+      <m:oMath>
+        <m:sSub>
+          <m:sSubPr>
+            <m:ctrlPr>
+              <w:rPr>
+                <w:rFonts w:ascii="Cambria Math" w:eastAsiaTheme="minorEastAsia" w:hAnsi="Cambria Math"/>
+                <w:i/>
+              </w:rPr>
+            </m:ctrlPr>
+          </m:sSubPr>
+          <m:e>
+            <m:r>
+              <w:rPr>
+                <w:rFonts w:ascii="Cambria Math" w:eastAsiaTheme="minorEastAsia" w:hAnsi="Cambria Math"/>
+              </w:rPr>
+              <m:t>m</m:t>
+            </m:r>
+          </m:e>
+          <m:sub>
+            <m:r>
+              <w:rPr>
+                <w:rFonts w:ascii="Cambria Math" w:eastAsiaTheme="minorEastAsia" w:hAnsi="Cambria Math"/>
+              </w:rPr>
+              <m:t>1</m:t>
+            </m:r>
+          </m:sub>
+        </m:sSub>
+        <m:r>
+          <w:rPr>
+            <w:rFonts w:ascii="Cambria Math" w:eastAsiaTheme="minorEastAsia" w:hAnsi="Cambria Math"/>
+          </w:rPr>
+          <m:t>,</m:t>
+        </m:r>
+        <m:sSub>
+          <m:sSubPr>
+            <m:ctrlPr>
+              <w:rPr>
+                <w:rFonts w:ascii="Cambria Math" w:eastAsiaTheme="minorEastAsia" w:hAnsi="Cambria Math"/>
+                <w:i/>
+              </w:rPr>
+            </m:ctrlPr>
+          </m:sSubPr>
+          <m:e>
+            <m:r>
+              <w:rPr>
+                <w:rFonts w:ascii="Cambria Math" w:eastAsiaTheme="minorEastAsia" w:hAnsi="Cambria Math"/>
+              </w:rPr>
+              <m:t>m</m:t>
+            </m:r>
+          </m:e>
+          <m:sub>
+            <m:r>
+              <w:rPr>
+                <w:rFonts w:ascii="Cambria Math" w:eastAsiaTheme="minorEastAsia" w:hAnsi="Cambria Math"/>
+              </w:rPr>
+              <m:t>2</m:t>
+            </m:r>
+          </m:sub>
+        </m:sSub>
+        <m:r>
+          <w:rPr>
+            <w:rFonts w:ascii="Cambria Math" w:eastAsiaTheme="minorEastAsia" w:hAnsi="Cambria Math"/>
+          </w:rPr>
+          <m:t>&gt;0</m:t>
+        </m:r>
+      </m:oMath>
+    </w:p>
+    <w:p>
+      <w:pPr>
+        <w:rPr>
+          <w:rFonts w:eastAsiaTheme="minorEastAsia"/>
+        </w:rPr>
+      </w:pPr>
+    </w:p>
+    <w:p>
+      <w:pPr>
+        <w:rPr>
+          <w:rFonts w:eastAsiaTheme="minorEastAsia"/>
+        </w:rPr>
+      </w:pPr>
+    </w:p>
+    <w:p>
+      <w:pPr>
+        <w:rPr>
+          <w:rFonts w:eastAsiaTheme="minorEastAsia"/>
+        </w:rPr>
+      </w:pPr>
+      <m:oMath>
+        <m:func>
+          <m:funcPr>
+            <m:ctrlPr>
+              <w:rPr>
+                <w:rFonts w:ascii="Cambria Math" w:eastAsiaTheme="minorEastAsia" w:hAnsi="Cambria Math"/>
+              </w:rPr>
+            </m:ctrlPr>
+          </m:funcPr>
+          <m:fName>
+            <m:r>
+              <m:rPr>
+                <m:sty m:val="p"/>
+              </m:rPr>
+              <w:rPr>
+                <w:rFonts w:ascii="Cambria Math" w:eastAsiaTheme="minorEastAsia" w:hAnsi="Cambria Math"/>
+              </w:rPr>
+              <m:t>det</m:t>
+            </m:r>
+          </m:fName>
+          <m:e>
+            <m:d>
+              <m:dPr>
+                <m:ctrlPr>
+                  <w:rPr>
+                    <w:rFonts w:ascii="Cambria Math" w:eastAsiaTheme="minorEastAsia" w:hAnsi="Cambria Math"/>
+                    <w:i/>
+                  </w:rPr>
+                </m:ctrlPr>
+              </m:dPr>
+              <m:e>
+                <m:r>
+                  <m:rPr>
+                    <m:sty m:val="bi"/>
+                  </m:rPr>
+                  <w:rPr>
+                    <w:rFonts w:ascii="Cambria Math" w:eastAsiaTheme="minorEastAsia" w:hAnsi="Cambria Math"/>
+                  </w:rPr>
+                  <m:t>M</m:t>
+                </m:r>
+              </m:e>
+            </m:d>
+          </m:e>
+        </m:func>
+        <m:r>
+          <w:rPr>
+            <w:rFonts w:ascii="Cambria Math" w:eastAsiaTheme="minorEastAsia" w:hAnsi="Cambria Math"/>
+          </w:rPr>
+          <m:t>≠0→</m:t>
+        </m:r>
+      </m:oMath>
+      <w:r>
+        <w:rPr>
+          <w:rFonts w:eastAsiaTheme="minorEastAsia"/>
+        </w:rPr>
+        <w:t xml:space="preserve"> Matrix ist nicht singulär und daher invertierbar</w:t>
+      </w:r>
+    </w:p>
+    <w:p>
+      <w:pPr>
+        <w:rPr>
+          <w:rFonts w:eastAsiaTheme="minorEastAsia"/>
+        </w:rPr>
+      </w:pPr>
     </w:p>
     <w:p>
       <w:pPr>

</xml_diff>

<commit_message>
made invertierbarkeit more pretty
</commit_message>
<xml_diff>
--- a/Invertierbarkeit.docx
+++ b/Invertierbarkeit.docx
@@ -1125,6 +1125,13 @@
           <w:rFonts w:eastAsiaTheme="minorEastAsia"/>
         </w:rPr>
       </w:pPr>
+    </w:p>
+    <w:p>
+      <w:pPr>
+        <w:rPr>
+          <w:rFonts w:eastAsiaTheme="minorEastAsia"/>
+        </w:rPr>
+      </w:pPr>
       <m:oMathPara>
         <m:oMath>
           <m:r>
@@ -1611,6 +1618,13 @@
           </m:func>
         </m:oMath>
       </m:oMathPara>
+    </w:p>
+    <w:p>
+      <w:pPr>
+        <w:rPr>
+          <w:rFonts w:eastAsiaTheme="minorEastAsia"/>
+        </w:rPr>
+      </w:pPr>
     </w:p>
     <w:p>
       <w:pPr>
@@ -1963,6 +1977,13 @@
           </m:d>
         </m:oMath>
       </m:oMathPara>
+    </w:p>
+    <w:p>
+      <w:pPr>
+        <w:rPr>
+          <w:rFonts w:eastAsiaTheme="minorEastAsia"/>
+        </w:rPr>
+      </w:pPr>
     </w:p>
     <w:p>
       <w:pPr>
@@ -2601,6 +2622,13 @@
           </m:r>
         </m:oMath>
       </m:oMathPara>
+    </w:p>
+    <w:p>
+      <w:pPr>
+        <w:rPr>
+          <w:rFonts w:eastAsiaTheme="minorEastAsia"/>
+        </w:rPr>
+      </w:pPr>
     </w:p>
     <w:p>
       <w:pPr>
@@ -3178,6 +3206,13 @@
           <m:t>&gt;0</m:t>
         </m:r>
       </m:oMath>
+    </w:p>
+    <w:p>
+      <w:pPr>
+        <w:rPr>
+          <w:rFonts w:eastAsiaTheme="minorEastAsia"/>
+        </w:rPr>
+      </w:pPr>
     </w:p>
     <w:p>
       <w:pPr>

</xml_diff>